<commit_message>
minor fixes made; added db backup file
</commit_message>
<xml_diff>
--- a/dbms_sys_analysis.docx
+++ b/dbms_sys_analysis.docx
@@ -96,6 +96,7 @@
           <w:docGrid w:linePitch="360"/>
         </w:sectPr>
       </w:pPr>
+      <w:bookmarkStart w:id="0" w:name="_GoBack"/>
       <w:r>
         <w:rPr>
           <w:rFonts w:ascii="Times New Roman" w:hAnsi="Times New Roman" w:cs="Times New Roman"/>
@@ -106,7 +107,7 @@
           <w:szCs w:val="32"/>
         </w:rPr>
         <w:drawing>
-          <wp:inline distT="0" distB="0" distL="0" distR="0" wp14:anchorId="4DE542B7" wp14:editId="32212D6B">
+          <wp:inline distT="0" distB="0" distL="0" distR="0" wp14:anchorId="4DE542B7" wp14:editId="1730727F">
             <wp:extent cx="6524899" cy="5376415"/>
             <wp:effectExtent l="0" t="0" r="0" b="0"/>
             <wp:docPr id="1" name="Picture 1"/>
@@ -147,6 +148,7 @@
           </wp:inline>
         </w:drawing>
       </w:r>
+      <w:bookmarkEnd w:id="0"/>
     </w:p>
     <w:p>
       <w:pPr>
@@ -484,6 +486,30 @@
           <w:sz w:val="28"/>
           <w:szCs w:val="28"/>
         </w:rPr>
+        <w:t>middle_name (varchar(50) NOT NULL)</w:t>
+      </w:r>
+    </w:p>
+    <w:p>
+      <w:pPr>
+        <w:pStyle w:val="ListParagraph"/>
+        <w:numPr>
+          <w:ilvl w:val="0"/>
+          <w:numId w:val="3"/>
+        </w:numPr>
+        <w:rPr>
+          <w:rFonts w:ascii="Times New Roman" w:hAnsi="Times New Roman" w:cs="Times New Roman"/>
+          <w:b/>
+          <w:bCs/>
+          <w:sz w:val="28"/>
+          <w:szCs w:val="28"/>
+        </w:rPr>
+      </w:pPr>
+      <w:r>
+        <w:rPr>
+          <w:rFonts w:ascii="Times New Roman" w:hAnsi="Times New Roman" w:cs="Times New Roman"/>
+          <w:sz w:val="28"/>
+          <w:szCs w:val="28"/>
+        </w:rPr>
         <w:t>email (varchar(100) NOT NULL)</w:t>
       </w:r>
     </w:p>
@@ -1584,6 +1610,7 @@
           <w:sz w:val="28"/>
           <w:szCs w:val="28"/>
         </w:rPr>
+        <w:lastRenderedPageBreak/>
         <w:t>id</w:t>
       </w:r>
     </w:p>
@@ -1604,7 +1631,6 @@
           <w:sz w:val="28"/>
           <w:szCs w:val="28"/>
         </w:rPr>
-        <w:lastRenderedPageBreak/>
         <w:t>Foreign key(s):</w:t>
       </w:r>
       <w:r>
@@ -2492,6 +2518,7 @@
           <w:sz w:val="28"/>
           <w:szCs w:val="28"/>
         </w:rPr>
+        <w:lastRenderedPageBreak/>
         <w:t>order</w:t>
       </w:r>
       <w:r>
@@ -2525,7 +2552,6 @@
           <w:sz w:val="28"/>
           <w:szCs w:val="28"/>
         </w:rPr>
-        <w:lastRenderedPageBreak/>
         <w:t>payment_method (varchar(30) NOT NULL)</w:t>
       </w:r>
     </w:p>
@@ -3329,7 +3355,6 @@
           <w:sz w:val="32"/>
           <w:szCs w:val="32"/>
         </w:rPr>
-        <w:lastRenderedPageBreak/>
         <w:t>Демонстрация отношений</w:t>
       </w:r>
       <w:r>
@@ -3652,8 +3677,6 @@
         </w:rPr>
         <w:t xml:space="preserve"> Products)</w:t>
       </w:r>
-      <w:bookmarkStart w:id="0" w:name="_GoBack"/>
-      <w:bookmarkEnd w:id="0"/>
     </w:p>
     <w:p>
       <w:pPr>
@@ -6158,7 +6181,7 @@
 </file>
 
 <file path=customXml/itemProps1.xml><?xml version="1.0" encoding="utf-8"?>
-<ds:datastoreItem xmlns:ds="http://schemas.openxmlformats.org/officeDocument/2006/customXml" ds:itemID="{4163336B-AA87-47DC-90C2-3715D701E275}">
+<ds:datastoreItem xmlns:ds="http://schemas.openxmlformats.org/officeDocument/2006/customXml" ds:itemID="{48FE2B97-F117-4253-B01B-3FC4004F6F7E}">
   <ds:schemaRefs>
     <ds:schemaRef ds:uri="http://schemas.openxmlformats.org/officeDocument/2006/bibliography"/>
   </ds:schemaRefs>

</xml_diff>